<commit_message>
add UI pdf and Draft..
</commit_message>
<xml_diff>
--- a/Project/BoardGameAdminister/Draft.docx
+++ b/Project/BoardGameAdminister/Draft.docx
@@ -21,9 +21,6 @@
     <w:p>
       <w:pPr>
         <w:jc w:val="right"/>
-        <w:rPr>
-          <w:rFonts w:hint="eastAsia"/>
-        </w:rPr>
       </w:pPr>
       <w:r>
         <w:rPr>
@@ -46,26 +43,13 @@
             <w:sz w:val="32"/>
             <w:szCs w:val="32"/>
           </w:rPr>
-          <w:t>https://www.slideshare.net/aksmj/s</w:t>
-        </w:r>
-        <w:r>
-          <w:rPr>
-            <w:rStyle w:val="a5"/>
-            <w:sz w:val="32"/>
-            <w:szCs w:val="32"/>
-          </w:rPr>
-          <w:t>s</w:t>
-        </w:r>
-        <w:r>
-          <w:rPr>
-            <w:rStyle w:val="a5"/>
-            <w:sz w:val="32"/>
-            <w:szCs w:val="32"/>
-          </w:rPr>
-          <w:t>-47849372</w:t>
+          <w:t>https://www.slideshare.net/aksmj/ss-47849372</w:t>
         </w:r>
       </w:hyperlink>
       <w:r>
+        <w:rPr>
+          <w:noProof/>
+        </w:rPr>
         <w:drawing>
           <wp:inline distT="0" distB="0" distL="0" distR="0" wp14:anchorId="65DDF688" wp14:editId="0F47A9CF">
             <wp:extent cx="5727700" cy="2308225"/>
@@ -112,7 +96,6 @@
         </w:numPr>
         <w:ind w:leftChars="0"/>
         <w:rPr>
-          <w:rFonts w:hint="eastAsia"/>
           <w:sz w:val="32"/>
           <w:szCs w:val="32"/>
         </w:rPr>
@@ -318,15 +301,14 @@
         <w:spacing w:line="360" w:lineRule="auto"/>
         <w:ind w:leftChars="0"/>
         <w:rPr>
+          <w:sz w:val="24"/>
+        </w:rPr>
+      </w:pPr>
+      <w:r>
+        <w:rPr>
           <w:rFonts w:hint="eastAsia"/>
           <w:sz w:val="24"/>
         </w:rPr>
-      </w:pPr>
-      <w:r>
-        <w:rPr>
-          <w:rFonts w:hint="eastAsia"/>
-          <w:sz w:val="24"/>
-        </w:rPr>
         <w:t>보드게임의 대여를 간편하게 만든다.</w:t>
       </w:r>
     </w:p>
@@ -334,17 +316,6 @@
       <w:pPr>
         <w:spacing w:line="360" w:lineRule="auto"/>
         <w:rPr>
-          <w:sz w:val="24"/>
-        </w:rPr>
-      </w:pPr>
-      <w:bookmarkStart w:id="0" w:name="_GoBack"/>
-      <w:bookmarkEnd w:id="0"/>
-    </w:p>
-    <w:p>
-      <w:pPr>
-        <w:spacing w:line="360" w:lineRule="auto"/>
-        <w:rPr>
-          <w:rFonts w:hint="eastAsia"/>
           <w:sz w:val="24"/>
         </w:rPr>
       </w:pPr>
@@ -386,20 +357,43 @@
     </w:p>
     <w:p>
       <w:pPr>
+        <w:rPr>
+          <w:rFonts w:ascii="굴림" w:eastAsia="굴림" w:hAnsi="굴림" w:hint="eastAsia"/>
+          <w:sz w:val="32"/>
+        </w:rPr>
+      </w:pPr>
+    </w:p>
+    <w:p>
+      <w:pPr>
         <w:spacing w:line="360" w:lineRule="auto"/>
-      </w:pPr>
+        <w:rPr>
+          <w:rFonts w:hint="eastAsia"/>
+        </w:rPr>
+      </w:pPr>
+      <w:r>
+        <w:t>Interface director</w:t>
+      </w:r>
+      <w:r>
+        <w:rPr>
+          <w:rFonts w:hint="eastAsia"/>
+        </w:rPr>
+        <w:t>y</w:t>
+      </w:r>
+      <w:r>
+        <w:t xml:space="preserve"> </w:t>
+      </w:r>
+      <w:r>
+        <w:rPr>
+          <w:rFonts w:hint="eastAsia"/>
+        </w:rPr>
+        <w:t>참조</w:t>
+      </w:r>
+      <w:bookmarkStart w:id="0" w:name="_GoBack"/>
+      <w:bookmarkEnd w:id="0"/>
     </w:p>
     <w:p>
       <w:pPr>
         <w:spacing w:line="360" w:lineRule="auto"/>
-      </w:pPr>
-    </w:p>
-    <w:p>
-      <w:pPr>
-        <w:spacing w:line="360" w:lineRule="auto"/>
-        <w:rPr>
-          <w:rFonts w:hint="eastAsia"/>
-        </w:rPr>
       </w:pPr>
     </w:p>
     <w:p>
@@ -436,9 +430,6 @@
     <w:p>
       <w:pPr>
         <w:spacing w:line="360" w:lineRule="auto"/>
-        <w:rPr>
-          <w:rFonts w:hint="eastAsia"/>
-        </w:rPr>
       </w:pPr>
     </w:p>
     <w:p>
@@ -486,21 +477,9 @@
         <w:spacing w:line="360" w:lineRule="auto"/>
       </w:pPr>
     </w:p>
-    <w:p>
-      <w:pPr>
-        <w:rPr>
-          <w:rFonts w:hint="eastAsia"/>
-        </w:rPr>
-      </w:pPr>
-    </w:p>
     <w:p/>
-    <w:p>
-      <w:pPr>
-        <w:rPr>
-          <w:rFonts w:hint="eastAsia"/>
-        </w:rPr>
-      </w:pPr>
-    </w:p>
+    <w:p/>
+    <w:p/>
     <w:sectPr>
       <w:pgSz w:w="11900" w:h="16840"/>
       <w:pgMar w:top="1701" w:right="1440" w:bottom="1440" w:left="1440" w:header="851" w:footer="992" w:gutter="0"/>

</xml_diff>